<commit_message>
Update notes on the "laser" lesson
Overall, it can be a bit rowdy, so I came up with a similar, quieter
lesson plan just in case.
</commit_message>
<xml_diff>
--- a/CourseMaterials/01_introduction/01_lasers/break_in.docx
+++ b/CourseMaterials/01_introduction/01_lasers/break_in.docx
@@ -285,12 +285,14 @@
               </w:rPr>
               <w:t xml:space="preserve">Up, Down, Left, Right, Forward, </w:t>
             </w:r>
+            <w:proofErr w:type="gramStart"/>
             <w:r>
               <w:rPr>
                 <w:rFonts w:ascii="Garamond" w:hAnsi="Garamond"/>
               </w:rPr>
               <w:t>Back</w:t>
             </w:r>
+            <w:proofErr w:type="gramEnd"/>
           </w:p>
         </w:tc>
       </w:tr>
@@ -380,6 +382,49 @@
           </w:p>
         </w:tc>
       </w:tr>
+      <w:tr>
+        <w:trPr>
+          <w:trHeight w:val="350"/>
+        </w:trPr>
+        <w:tc>
+          <w:tcPr>
+            <w:tcW w:w="2160" w:type="dxa"/>
+          </w:tcPr>
+          <w:p>
+            <w:pPr>
+              <w:jc w:val="center"/>
+              <w:rPr>
+                <w:rFonts w:ascii="Garamond" w:hAnsi="Garamond"/>
+              </w:rPr>
+            </w:pPr>
+            <w:r>
+              <w:rPr>
+                <w:rFonts w:ascii="Garamond" w:hAnsi="Garamond"/>
+              </w:rPr>
+              <w:t>Descriptors</w:t>
+            </w:r>
+          </w:p>
+        </w:tc>
+        <w:tc>
+          <w:tcPr>
+            <w:tcW w:w="6660" w:type="dxa"/>
+          </w:tcPr>
+          <w:p>
+            <w:pPr>
+              <w:jc w:val="center"/>
+              <w:rPr>
+                <w:rFonts w:ascii="Garamond" w:hAnsi="Garamond"/>
+              </w:rPr>
+            </w:pPr>
+            <w:r>
+              <w:rPr>
+                <w:rFonts w:ascii="Garamond" w:hAnsi="Garamond"/>
+              </w:rPr>
+              <w:t>High, Low, Over, Under</w:t>
+            </w:r>
+          </w:p>
+        </w:tc>
+      </w:tr>
     </w:tbl>
     <w:p>
       <w:pPr>
@@ -457,15 +502,7 @@
           <w:sz w:val="40"/>
           <w:szCs w:val="40"/>
         </w:rPr>
-        <w:t xml:space="preserve"> – Mission </w:t>
-      </w:r>
-      <w:r>
-        <w:rPr>
-          <w:rFonts w:ascii="Garamond" w:hAnsi="Garamond"/>
-          <w:sz w:val="40"/>
-          <w:szCs w:val="40"/>
-        </w:rPr>
-        <w:t>Hard</w:t>
+        <w:t xml:space="preserve"> – Mission Hard</w:t>
       </w:r>
     </w:p>
     <w:p>
@@ -509,13 +546,7 @@
         <w:rPr>
           <w:rFonts w:ascii="Garamond" w:hAnsi="Garamond"/>
         </w:rPr>
-        <w:t xml:space="preserve">Write a program to navigate your fellow adventurer through a laser field to get to the prize at the other side. </w:t>
-      </w:r>
-      <w:r>
-        <w:rPr>
-          <w:rFonts w:ascii="Garamond" w:hAnsi="Garamond"/>
-        </w:rPr>
-        <w:t xml:space="preserve">You can use </w:t>
+        <w:t xml:space="preserve">Write a program to navigate your fellow adventurer through a laser field to get to the prize at the other side. You can use </w:t>
       </w:r>
       <w:r>
         <w:rPr>

</xml_diff>